<commit_message>
Informe TERMINADO (para mi gusto jaja)
Corregi pequeños problemas (muy extraños y simples) de compilacion. Todo
OK
</commit_message>
<xml_diff>
--- a/Informe TP2.docx
+++ b/Informe TP2.docx
@@ -675,6 +675,15 @@
                 <w:szCs w:val="24"/>
               </w:rPr>
             </w:pPr>
+            <w:r>
+              <w:rPr>
+                <w:b/>
+                <w:color w:val="365F91" w:themeColor="accent1" w:themeShade="BF"/>
+                <w:sz w:val="24"/>
+                <w:szCs w:val="24"/>
+              </w:rPr>
+              <w:t>6</w:t>
+            </w:r>
           </w:p>
         </w:tc>
       </w:tr>
@@ -720,6 +729,15 @@
                 <w:szCs w:val="24"/>
               </w:rPr>
             </w:pPr>
+            <w:r>
+              <w:rPr>
+                <w:b/>
+                <w:color w:val="365F91" w:themeColor="accent1" w:themeShade="BF"/>
+                <w:sz w:val="24"/>
+                <w:szCs w:val="24"/>
+              </w:rPr>
+              <w:t>12</w:t>
+            </w:r>
           </w:p>
         </w:tc>
       </w:tr>
@@ -1415,6 +1433,700 @@
         <w:t>Capturas de pantalla (Escritorio)</w:t>
       </w:r>
     </w:p>
+    <w:p>
+      <w:r>
+        <w:rPr>
+          <w:noProof/>
+          <w:lang w:val="es-ES" w:eastAsia="es-ES"/>
+        </w:rPr>
+        <w:drawing>
+          <wp:inline distT="0" distB="0" distL="0" distR="0">
+            <wp:extent cx="3048000" cy="2057400"/>
+            <wp:effectExtent l="19050" t="0" r="0" b="0"/>
+            <wp:docPr id="4" name="Imagen 1"/>
+            <wp:cNvGraphicFramePr>
+              <a:graphicFrameLocks xmlns:a="http://schemas.openxmlformats.org/drawingml/2006/main" noChangeAspect="1"/>
+            </wp:cNvGraphicFramePr>
+            <a:graphic xmlns:a="http://schemas.openxmlformats.org/drawingml/2006/main">
+              <a:graphicData uri="http://schemas.openxmlformats.org/drawingml/2006/picture">
+                <pic:pic xmlns:pic="http://schemas.openxmlformats.org/drawingml/2006/picture">
+                  <pic:nvPicPr>
+                    <pic:cNvPr id="0" name="Picture 1"/>
+                    <pic:cNvPicPr>
+                      <a:picLocks noChangeAspect="1" noChangeArrowheads="1"/>
+                    </pic:cNvPicPr>
+                  </pic:nvPicPr>
+                  <pic:blipFill>
+                    <a:blip r:embed="rId12"/>
+                    <a:srcRect/>
+                    <a:stretch>
+                      <a:fillRect/>
+                    </a:stretch>
+                  </pic:blipFill>
+                  <pic:spPr bwMode="auto">
+                    <a:xfrm>
+                      <a:off x="0" y="0"/>
+                      <a:ext cx="3048000" cy="2057400"/>
+                    </a:xfrm>
+                    <a:prstGeom prst="rect">
+                      <a:avLst/>
+                    </a:prstGeom>
+                    <a:noFill/>
+                    <a:ln w="9525">
+                      <a:noFill/>
+                      <a:miter lim="800000"/>
+                      <a:headEnd/>
+                      <a:tailEnd/>
+                    </a:ln>
+                  </pic:spPr>
+                </pic:pic>
+              </a:graphicData>
+            </a:graphic>
+          </wp:inline>
+        </w:drawing>
+      </w:r>
+    </w:p>
+    <w:p>
+      <w:r>
+        <w:rPr>
+          <w:noProof/>
+          <w:lang w:val="es-ES" w:eastAsia="es-ES"/>
+        </w:rPr>
+        <w:drawing>
+          <wp:inline distT="0" distB="0" distL="0" distR="0">
+            <wp:extent cx="4476750" cy="3248025"/>
+            <wp:effectExtent l="19050" t="0" r="0" b="0"/>
+            <wp:docPr id="7" name="Imagen 2"/>
+            <wp:cNvGraphicFramePr>
+              <a:graphicFrameLocks xmlns:a="http://schemas.openxmlformats.org/drawingml/2006/main" noChangeAspect="1"/>
+            </wp:cNvGraphicFramePr>
+            <a:graphic xmlns:a="http://schemas.openxmlformats.org/drawingml/2006/main">
+              <a:graphicData uri="http://schemas.openxmlformats.org/drawingml/2006/picture">
+                <pic:pic xmlns:pic="http://schemas.openxmlformats.org/drawingml/2006/picture">
+                  <pic:nvPicPr>
+                    <pic:cNvPr id="0" name="Picture 2"/>
+                    <pic:cNvPicPr>
+                      <a:picLocks noChangeAspect="1" noChangeArrowheads="1"/>
+                    </pic:cNvPicPr>
+                  </pic:nvPicPr>
+                  <pic:blipFill>
+                    <a:blip r:embed="rId13"/>
+                    <a:srcRect/>
+                    <a:stretch>
+                      <a:fillRect/>
+                    </a:stretch>
+                  </pic:blipFill>
+                  <pic:spPr bwMode="auto">
+                    <a:xfrm>
+                      <a:off x="0" y="0"/>
+                      <a:ext cx="4476750" cy="3248025"/>
+                    </a:xfrm>
+                    <a:prstGeom prst="rect">
+                      <a:avLst/>
+                    </a:prstGeom>
+                    <a:noFill/>
+                    <a:ln w="9525">
+                      <a:noFill/>
+                      <a:miter lim="800000"/>
+                      <a:headEnd/>
+                      <a:tailEnd/>
+                    </a:ln>
+                  </pic:spPr>
+                </pic:pic>
+              </a:graphicData>
+            </a:graphic>
+          </wp:inline>
+        </w:drawing>
+      </w:r>
+    </w:p>
+    <w:p>
+      <w:r>
+        <w:rPr>
+          <w:noProof/>
+          <w:lang w:val="es-ES" w:eastAsia="es-ES"/>
+        </w:rPr>
+        <w:lastRenderedPageBreak/>
+        <w:drawing>
+          <wp:inline distT="0" distB="0" distL="0" distR="0">
+            <wp:extent cx="4781550" cy="2952750"/>
+            <wp:effectExtent l="19050" t="0" r="0" b="0"/>
+            <wp:docPr id="8" name="Imagen 3"/>
+            <wp:cNvGraphicFramePr>
+              <a:graphicFrameLocks xmlns:a="http://schemas.openxmlformats.org/drawingml/2006/main" noChangeAspect="1"/>
+            </wp:cNvGraphicFramePr>
+            <a:graphic xmlns:a="http://schemas.openxmlformats.org/drawingml/2006/main">
+              <a:graphicData uri="http://schemas.openxmlformats.org/drawingml/2006/picture">
+                <pic:pic xmlns:pic="http://schemas.openxmlformats.org/drawingml/2006/picture">
+                  <pic:nvPicPr>
+                    <pic:cNvPr id="0" name="Picture 3"/>
+                    <pic:cNvPicPr>
+                      <a:picLocks noChangeAspect="1" noChangeArrowheads="1"/>
+                    </pic:cNvPicPr>
+                  </pic:nvPicPr>
+                  <pic:blipFill>
+                    <a:blip r:embed="rId14"/>
+                    <a:srcRect/>
+                    <a:stretch>
+                      <a:fillRect/>
+                    </a:stretch>
+                  </pic:blipFill>
+                  <pic:spPr bwMode="auto">
+                    <a:xfrm>
+                      <a:off x="0" y="0"/>
+                      <a:ext cx="4781550" cy="2952750"/>
+                    </a:xfrm>
+                    <a:prstGeom prst="rect">
+                      <a:avLst/>
+                    </a:prstGeom>
+                    <a:noFill/>
+                    <a:ln w="9525">
+                      <a:noFill/>
+                      <a:miter lim="800000"/>
+                      <a:headEnd/>
+                      <a:tailEnd/>
+                    </a:ln>
+                  </pic:spPr>
+                </pic:pic>
+              </a:graphicData>
+            </a:graphic>
+          </wp:inline>
+        </w:drawing>
+      </w:r>
+    </w:p>
+    <w:p>
+      <w:r>
+        <w:rPr>
+          <w:noProof/>
+          <w:lang w:val="es-ES" w:eastAsia="es-ES"/>
+        </w:rPr>
+        <w:drawing>
+          <wp:inline distT="0" distB="0" distL="0" distR="0">
+            <wp:extent cx="4276725" cy="1647825"/>
+            <wp:effectExtent l="19050" t="0" r="9525" b="0"/>
+            <wp:docPr id="9" name="Imagen 4"/>
+            <wp:cNvGraphicFramePr>
+              <a:graphicFrameLocks xmlns:a="http://schemas.openxmlformats.org/drawingml/2006/main" noChangeAspect="1"/>
+            </wp:cNvGraphicFramePr>
+            <a:graphic xmlns:a="http://schemas.openxmlformats.org/drawingml/2006/main">
+              <a:graphicData uri="http://schemas.openxmlformats.org/drawingml/2006/picture">
+                <pic:pic xmlns:pic="http://schemas.openxmlformats.org/drawingml/2006/picture">
+                  <pic:nvPicPr>
+                    <pic:cNvPr id="0" name="Picture 4"/>
+                    <pic:cNvPicPr>
+                      <a:picLocks noChangeAspect="1" noChangeArrowheads="1"/>
+                    </pic:cNvPicPr>
+                  </pic:nvPicPr>
+                  <pic:blipFill>
+                    <a:blip r:embed="rId15"/>
+                    <a:srcRect/>
+                    <a:stretch>
+                      <a:fillRect/>
+                    </a:stretch>
+                  </pic:blipFill>
+                  <pic:spPr bwMode="auto">
+                    <a:xfrm>
+                      <a:off x="0" y="0"/>
+                      <a:ext cx="4276725" cy="1647825"/>
+                    </a:xfrm>
+                    <a:prstGeom prst="rect">
+                      <a:avLst/>
+                    </a:prstGeom>
+                    <a:noFill/>
+                    <a:ln w="9525">
+                      <a:noFill/>
+                      <a:miter lim="800000"/>
+                      <a:headEnd/>
+                      <a:tailEnd/>
+                    </a:ln>
+                  </pic:spPr>
+                </pic:pic>
+              </a:graphicData>
+            </a:graphic>
+          </wp:inline>
+        </w:drawing>
+      </w:r>
+    </w:p>
+    <w:p>
+      <w:r>
+        <w:rPr>
+          <w:noProof/>
+          <w:lang w:val="es-ES" w:eastAsia="es-ES"/>
+        </w:rPr>
+        <w:drawing>
+          <wp:inline distT="0" distB="0" distL="0" distR="0">
+            <wp:extent cx="5391150" cy="2076450"/>
+            <wp:effectExtent l="19050" t="0" r="0" b="0"/>
+            <wp:docPr id="10" name="Imagen 5"/>
+            <wp:cNvGraphicFramePr>
+              <a:graphicFrameLocks xmlns:a="http://schemas.openxmlformats.org/drawingml/2006/main" noChangeAspect="1"/>
+            </wp:cNvGraphicFramePr>
+            <a:graphic xmlns:a="http://schemas.openxmlformats.org/drawingml/2006/main">
+              <a:graphicData uri="http://schemas.openxmlformats.org/drawingml/2006/picture">
+                <pic:pic xmlns:pic="http://schemas.openxmlformats.org/drawingml/2006/picture">
+                  <pic:nvPicPr>
+                    <pic:cNvPr id="0" name="Picture 5"/>
+                    <pic:cNvPicPr>
+                      <a:picLocks noChangeAspect="1" noChangeArrowheads="1"/>
+                    </pic:cNvPicPr>
+                  </pic:nvPicPr>
+                  <pic:blipFill>
+                    <a:blip r:embed="rId16"/>
+                    <a:srcRect/>
+                    <a:stretch>
+                      <a:fillRect/>
+                    </a:stretch>
+                  </pic:blipFill>
+                  <pic:spPr bwMode="auto">
+                    <a:xfrm>
+                      <a:off x="0" y="0"/>
+                      <a:ext cx="5391150" cy="2076450"/>
+                    </a:xfrm>
+                    <a:prstGeom prst="rect">
+                      <a:avLst/>
+                    </a:prstGeom>
+                    <a:noFill/>
+                    <a:ln w="9525">
+                      <a:noFill/>
+                      <a:miter lim="800000"/>
+                      <a:headEnd/>
+                      <a:tailEnd/>
+                    </a:ln>
+                  </pic:spPr>
+                </pic:pic>
+              </a:graphicData>
+            </a:graphic>
+          </wp:inline>
+        </w:drawing>
+      </w:r>
+    </w:p>
+    <w:p>
+      <w:r>
+        <w:rPr>
+          <w:noProof/>
+          <w:lang w:val="es-ES" w:eastAsia="es-ES"/>
+        </w:rPr>
+        <w:lastRenderedPageBreak/>
+        <w:drawing>
+          <wp:inline distT="0" distB="0" distL="0" distR="0">
+            <wp:extent cx="4829175" cy="2933700"/>
+            <wp:effectExtent l="19050" t="0" r="9525" b="0"/>
+            <wp:docPr id="11" name="Imagen 6"/>
+            <wp:cNvGraphicFramePr>
+              <a:graphicFrameLocks xmlns:a="http://schemas.openxmlformats.org/drawingml/2006/main" noChangeAspect="1"/>
+            </wp:cNvGraphicFramePr>
+            <a:graphic xmlns:a="http://schemas.openxmlformats.org/drawingml/2006/main">
+              <a:graphicData uri="http://schemas.openxmlformats.org/drawingml/2006/picture">
+                <pic:pic xmlns:pic="http://schemas.openxmlformats.org/drawingml/2006/picture">
+                  <pic:nvPicPr>
+                    <pic:cNvPr id="0" name="Picture 6"/>
+                    <pic:cNvPicPr>
+                      <a:picLocks noChangeAspect="1" noChangeArrowheads="1"/>
+                    </pic:cNvPicPr>
+                  </pic:nvPicPr>
+                  <pic:blipFill>
+                    <a:blip r:embed="rId17"/>
+                    <a:srcRect/>
+                    <a:stretch>
+                      <a:fillRect/>
+                    </a:stretch>
+                  </pic:blipFill>
+                  <pic:spPr bwMode="auto">
+                    <a:xfrm>
+                      <a:off x="0" y="0"/>
+                      <a:ext cx="4829175" cy="2933700"/>
+                    </a:xfrm>
+                    <a:prstGeom prst="rect">
+                      <a:avLst/>
+                    </a:prstGeom>
+                    <a:noFill/>
+                    <a:ln w="9525">
+                      <a:noFill/>
+                      <a:miter lim="800000"/>
+                      <a:headEnd/>
+                      <a:tailEnd/>
+                    </a:ln>
+                  </pic:spPr>
+                </pic:pic>
+              </a:graphicData>
+            </a:graphic>
+          </wp:inline>
+        </w:drawing>
+      </w:r>
+    </w:p>
+    <w:p>
+      <w:r>
+        <w:rPr>
+          <w:noProof/>
+          <w:lang w:val="es-ES" w:eastAsia="es-ES"/>
+        </w:rPr>
+        <w:drawing>
+          <wp:inline distT="0" distB="0" distL="0" distR="0">
+            <wp:extent cx="3543300" cy="3476625"/>
+            <wp:effectExtent l="19050" t="0" r="0" b="0"/>
+            <wp:docPr id="12" name="Imagen 7"/>
+            <wp:cNvGraphicFramePr>
+              <a:graphicFrameLocks xmlns:a="http://schemas.openxmlformats.org/drawingml/2006/main" noChangeAspect="1"/>
+            </wp:cNvGraphicFramePr>
+            <a:graphic xmlns:a="http://schemas.openxmlformats.org/drawingml/2006/main">
+              <a:graphicData uri="http://schemas.openxmlformats.org/drawingml/2006/picture">
+                <pic:pic xmlns:pic="http://schemas.openxmlformats.org/drawingml/2006/picture">
+                  <pic:nvPicPr>
+                    <pic:cNvPr id="0" name="Picture 7"/>
+                    <pic:cNvPicPr>
+                      <a:picLocks noChangeAspect="1" noChangeArrowheads="1"/>
+                    </pic:cNvPicPr>
+                  </pic:nvPicPr>
+                  <pic:blipFill>
+                    <a:blip r:embed="rId18"/>
+                    <a:srcRect/>
+                    <a:stretch>
+                      <a:fillRect/>
+                    </a:stretch>
+                  </pic:blipFill>
+                  <pic:spPr bwMode="auto">
+                    <a:xfrm>
+                      <a:off x="0" y="0"/>
+                      <a:ext cx="3543300" cy="3476625"/>
+                    </a:xfrm>
+                    <a:prstGeom prst="rect">
+                      <a:avLst/>
+                    </a:prstGeom>
+                    <a:noFill/>
+                    <a:ln w="9525">
+                      <a:noFill/>
+                      <a:miter lim="800000"/>
+                      <a:headEnd/>
+                      <a:tailEnd/>
+                    </a:ln>
+                  </pic:spPr>
+                </pic:pic>
+              </a:graphicData>
+            </a:graphic>
+          </wp:inline>
+        </w:drawing>
+      </w:r>
+    </w:p>
+    <w:p>
+      <w:r>
+        <w:rPr>
+          <w:noProof/>
+          <w:lang w:val="es-ES" w:eastAsia="es-ES"/>
+        </w:rPr>
+        <w:lastRenderedPageBreak/>
+        <w:drawing>
+          <wp:inline distT="0" distB="0" distL="0" distR="0">
+            <wp:extent cx="3181350" cy="3095625"/>
+            <wp:effectExtent l="19050" t="0" r="0" b="0"/>
+            <wp:docPr id="13" name="Imagen 8"/>
+            <wp:cNvGraphicFramePr>
+              <a:graphicFrameLocks xmlns:a="http://schemas.openxmlformats.org/drawingml/2006/main" noChangeAspect="1"/>
+            </wp:cNvGraphicFramePr>
+            <a:graphic xmlns:a="http://schemas.openxmlformats.org/drawingml/2006/main">
+              <a:graphicData uri="http://schemas.openxmlformats.org/drawingml/2006/picture">
+                <pic:pic xmlns:pic="http://schemas.openxmlformats.org/drawingml/2006/picture">
+                  <pic:nvPicPr>
+                    <pic:cNvPr id="0" name="Picture 8"/>
+                    <pic:cNvPicPr>
+                      <a:picLocks noChangeAspect="1" noChangeArrowheads="1"/>
+                    </pic:cNvPicPr>
+                  </pic:nvPicPr>
+                  <pic:blipFill>
+                    <a:blip r:embed="rId19"/>
+                    <a:srcRect/>
+                    <a:stretch>
+                      <a:fillRect/>
+                    </a:stretch>
+                  </pic:blipFill>
+                  <pic:spPr bwMode="auto">
+                    <a:xfrm>
+                      <a:off x="0" y="0"/>
+                      <a:ext cx="3181350" cy="3095625"/>
+                    </a:xfrm>
+                    <a:prstGeom prst="rect">
+                      <a:avLst/>
+                    </a:prstGeom>
+                    <a:noFill/>
+                    <a:ln w="9525">
+                      <a:noFill/>
+                      <a:miter lim="800000"/>
+                      <a:headEnd/>
+                      <a:tailEnd/>
+                    </a:ln>
+                  </pic:spPr>
+                </pic:pic>
+              </a:graphicData>
+            </a:graphic>
+          </wp:inline>
+        </w:drawing>
+      </w:r>
+    </w:p>
+    <w:p>
+      <w:r>
+        <w:rPr>
+          <w:noProof/>
+          <w:lang w:val="es-ES" w:eastAsia="es-ES"/>
+        </w:rPr>
+        <w:drawing>
+          <wp:inline distT="0" distB="0" distL="0" distR="0">
+            <wp:extent cx="5324475" cy="3228975"/>
+            <wp:effectExtent l="19050" t="0" r="9525" b="0"/>
+            <wp:docPr id="14" name="Imagen 9"/>
+            <wp:cNvGraphicFramePr>
+              <a:graphicFrameLocks xmlns:a="http://schemas.openxmlformats.org/drawingml/2006/main" noChangeAspect="1"/>
+            </wp:cNvGraphicFramePr>
+            <a:graphic xmlns:a="http://schemas.openxmlformats.org/drawingml/2006/main">
+              <a:graphicData uri="http://schemas.openxmlformats.org/drawingml/2006/picture">
+                <pic:pic xmlns:pic="http://schemas.openxmlformats.org/drawingml/2006/picture">
+                  <pic:nvPicPr>
+                    <pic:cNvPr id="0" name="Picture 9"/>
+                    <pic:cNvPicPr>
+                      <a:picLocks noChangeAspect="1" noChangeArrowheads="1"/>
+                    </pic:cNvPicPr>
+                  </pic:nvPicPr>
+                  <pic:blipFill>
+                    <a:blip r:embed="rId20"/>
+                    <a:srcRect/>
+                    <a:stretch>
+                      <a:fillRect/>
+                    </a:stretch>
+                  </pic:blipFill>
+                  <pic:spPr bwMode="auto">
+                    <a:xfrm>
+                      <a:off x="0" y="0"/>
+                      <a:ext cx="5324475" cy="3228975"/>
+                    </a:xfrm>
+                    <a:prstGeom prst="rect">
+                      <a:avLst/>
+                    </a:prstGeom>
+                    <a:noFill/>
+                    <a:ln w="9525">
+                      <a:noFill/>
+                      <a:miter lim="800000"/>
+                      <a:headEnd/>
+                      <a:tailEnd/>
+                    </a:ln>
+                  </pic:spPr>
+                </pic:pic>
+              </a:graphicData>
+            </a:graphic>
+          </wp:inline>
+        </w:drawing>
+      </w:r>
+    </w:p>
+    <w:p>
+      <w:r>
+        <w:rPr>
+          <w:noProof/>
+          <w:lang w:val="es-ES" w:eastAsia="es-ES"/>
+        </w:rPr>
+        <w:lastRenderedPageBreak/>
+        <w:drawing>
+          <wp:inline distT="0" distB="0" distL="0" distR="0">
+            <wp:extent cx="5400675" cy="3867150"/>
+            <wp:effectExtent l="19050" t="0" r="9525" b="0"/>
+            <wp:docPr id="15" name="Imagen 10"/>
+            <wp:cNvGraphicFramePr>
+              <a:graphicFrameLocks xmlns:a="http://schemas.openxmlformats.org/drawingml/2006/main" noChangeAspect="1"/>
+            </wp:cNvGraphicFramePr>
+            <a:graphic xmlns:a="http://schemas.openxmlformats.org/drawingml/2006/main">
+              <a:graphicData uri="http://schemas.openxmlformats.org/drawingml/2006/picture">
+                <pic:pic xmlns:pic="http://schemas.openxmlformats.org/drawingml/2006/picture">
+                  <pic:nvPicPr>
+                    <pic:cNvPr id="0" name="Picture 10"/>
+                    <pic:cNvPicPr>
+                      <a:picLocks noChangeAspect="1" noChangeArrowheads="1"/>
+                    </pic:cNvPicPr>
+                  </pic:nvPicPr>
+                  <pic:blipFill>
+                    <a:blip r:embed="rId21"/>
+                    <a:srcRect/>
+                    <a:stretch>
+                      <a:fillRect/>
+                    </a:stretch>
+                  </pic:blipFill>
+                  <pic:spPr bwMode="auto">
+                    <a:xfrm>
+                      <a:off x="0" y="0"/>
+                      <a:ext cx="5400675" cy="3867150"/>
+                    </a:xfrm>
+                    <a:prstGeom prst="rect">
+                      <a:avLst/>
+                    </a:prstGeom>
+                    <a:noFill/>
+                    <a:ln w="9525">
+                      <a:noFill/>
+                      <a:miter lim="800000"/>
+                      <a:headEnd/>
+                      <a:tailEnd/>
+                    </a:ln>
+                  </pic:spPr>
+                </pic:pic>
+              </a:graphicData>
+            </a:graphic>
+          </wp:inline>
+        </w:drawing>
+      </w:r>
+    </w:p>
+    <w:p>
+      <w:r>
+        <w:rPr>
+          <w:noProof/>
+          <w:lang w:val="es-ES" w:eastAsia="es-ES"/>
+        </w:rPr>
+        <w:drawing>
+          <wp:inline distT="0" distB="0" distL="0" distR="0">
+            <wp:extent cx="4133850" cy="3019425"/>
+            <wp:effectExtent l="19050" t="0" r="0" b="0"/>
+            <wp:docPr id="16" name="Imagen 11"/>
+            <wp:cNvGraphicFramePr>
+              <a:graphicFrameLocks xmlns:a="http://schemas.openxmlformats.org/drawingml/2006/main" noChangeAspect="1"/>
+            </wp:cNvGraphicFramePr>
+            <a:graphic xmlns:a="http://schemas.openxmlformats.org/drawingml/2006/main">
+              <a:graphicData uri="http://schemas.openxmlformats.org/drawingml/2006/picture">
+                <pic:pic xmlns:pic="http://schemas.openxmlformats.org/drawingml/2006/picture">
+                  <pic:nvPicPr>
+                    <pic:cNvPr id="0" name="Picture 11"/>
+                    <pic:cNvPicPr>
+                      <a:picLocks noChangeAspect="1" noChangeArrowheads="1"/>
+                    </pic:cNvPicPr>
+                  </pic:nvPicPr>
+                  <pic:blipFill>
+                    <a:blip r:embed="rId22"/>
+                    <a:srcRect/>
+                    <a:stretch>
+                      <a:fillRect/>
+                    </a:stretch>
+                  </pic:blipFill>
+                  <pic:spPr bwMode="auto">
+                    <a:xfrm>
+                      <a:off x="0" y="0"/>
+                      <a:ext cx="4133850" cy="3019425"/>
+                    </a:xfrm>
+                    <a:prstGeom prst="rect">
+                      <a:avLst/>
+                    </a:prstGeom>
+                    <a:noFill/>
+                    <a:ln w="9525">
+                      <a:noFill/>
+                      <a:miter lim="800000"/>
+                      <a:headEnd/>
+                      <a:tailEnd/>
+                    </a:ln>
+                  </pic:spPr>
+                </pic:pic>
+              </a:graphicData>
+            </a:graphic>
+          </wp:inline>
+        </w:drawing>
+      </w:r>
+    </w:p>
+    <w:p>
+      <w:r>
+        <w:rPr>
+          <w:noProof/>
+          <w:lang w:val="es-ES" w:eastAsia="es-ES"/>
+        </w:rPr>
+        <w:lastRenderedPageBreak/>
+        <w:drawing>
+          <wp:inline distT="0" distB="0" distL="0" distR="0">
+            <wp:extent cx="5400675" cy="3867150"/>
+            <wp:effectExtent l="19050" t="0" r="9525" b="0"/>
+            <wp:docPr id="17" name="Imagen 12"/>
+            <wp:cNvGraphicFramePr>
+              <a:graphicFrameLocks xmlns:a="http://schemas.openxmlformats.org/drawingml/2006/main" noChangeAspect="1"/>
+            </wp:cNvGraphicFramePr>
+            <a:graphic xmlns:a="http://schemas.openxmlformats.org/drawingml/2006/main">
+              <a:graphicData uri="http://schemas.openxmlformats.org/drawingml/2006/picture">
+                <pic:pic xmlns:pic="http://schemas.openxmlformats.org/drawingml/2006/picture">
+                  <pic:nvPicPr>
+                    <pic:cNvPr id="0" name="Picture 12"/>
+                    <pic:cNvPicPr>
+                      <a:picLocks noChangeAspect="1" noChangeArrowheads="1"/>
+                    </pic:cNvPicPr>
+                  </pic:nvPicPr>
+                  <pic:blipFill>
+                    <a:blip r:embed="rId23"/>
+                    <a:srcRect/>
+                    <a:stretch>
+                      <a:fillRect/>
+                    </a:stretch>
+                  </pic:blipFill>
+                  <pic:spPr bwMode="auto">
+                    <a:xfrm>
+                      <a:off x="0" y="0"/>
+                      <a:ext cx="5400675" cy="3867150"/>
+                    </a:xfrm>
+                    <a:prstGeom prst="rect">
+                      <a:avLst/>
+                    </a:prstGeom>
+                    <a:noFill/>
+                    <a:ln w="9525">
+                      <a:noFill/>
+                      <a:miter lim="800000"/>
+                      <a:headEnd/>
+                      <a:tailEnd/>
+                    </a:ln>
+                  </pic:spPr>
+                </pic:pic>
+              </a:graphicData>
+            </a:graphic>
+          </wp:inline>
+        </w:drawing>
+      </w:r>
+    </w:p>
+    <w:p>
+      <w:r>
+        <w:rPr>
+          <w:noProof/>
+          <w:lang w:val="es-ES" w:eastAsia="es-ES"/>
+        </w:rPr>
+        <w:drawing>
+          <wp:inline distT="0" distB="0" distL="0" distR="0">
+            <wp:extent cx="5314950" cy="2924175"/>
+            <wp:effectExtent l="19050" t="0" r="0" b="0"/>
+            <wp:docPr id="18" name="Imagen 13"/>
+            <wp:cNvGraphicFramePr>
+              <a:graphicFrameLocks xmlns:a="http://schemas.openxmlformats.org/drawingml/2006/main" noChangeAspect="1"/>
+            </wp:cNvGraphicFramePr>
+            <a:graphic xmlns:a="http://schemas.openxmlformats.org/drawingml/2006/main">
+              <a:graphicData uri="http://schemas.openxmlformats.org/drawingml/2006/picture">
+                <pic:pic xmlns:pic="http://schemas.openxmlformats.org/drawingml/2006/picture">
+                  <pic:nvPicPr>
+                    <pic:cNvPr id="0" name="Picture 13"/>
+                    <pic:cNvPicPr>
+                      <a:picLocks noChangeAspect="1" noChangeArrowheads="1"/>
+                    </pic:cNvPicPr>
+                  </pic:nvPicPr>
+                  <pic:blipFill>
+                    <a:blip r:embed="rId24"/>
+                    <a:srcRect/>
+                    <a:stretch>
+                      <a:fillRect/>
+                    </a:stretch>
+                  </pic:blipFill>
+                  <pic:spPr bwMode="auto">
+                    <a:xfrm>
+                      <a:off x="0" y="0"/>
+                      <a:ext cx="5314950" cy="2924175"/>
+                    </a:xfrm>
+                    <a:prstGeom prst="rect">
+                      <a:avLst/>
+                    </a:prstGeom>
+                    <a:noFill/>
+                    <a:ln w="9525">
+                      <a:noFill/>
+                      <a:miter lim="800000"/>
+                      <a:headEnd/>
+                      <a:tailEnd/>
+                    </a:ln>
+                  </pic:spPr>
+                </pic:pic>
+              </a:graphicData>
+            </a:graphic>
+          </wp:inline>
+        </w:drawing>
+      </w:r>
+    </w:p>
     <w:p/>
     <w:p/>
     <w:p/>
@@ -1446,8 +2158,602 @@
         <w:t>Capturas de pantalla (web)</w:t>
       </w:r>
     </w:p>
+    <w:p>
+      <w:pPr>
+        <w:rPr>
+          <w:color w:val="365F91" w:themeColor="accent1" w:themeShade="BF"/>
+        </w:rPr>
+      </w:pPr>
+      <w:r>
+        <w:rPr>
+          <w:noProof/>
+          <w:color w:val="365F91" w:themeColor="accent1" w:themeShade="BF"/>
+          <w:lang w:val="es-ES" w:eastAsia="es-ES"/>
+        </w:rPr>
+        <w:drawing>
+          <wp:inline distT="0" distB="0" distL="0" distR="0">
+            <wp:extent cx="5400675" cy="3457575"/>
+            <wp:effectExtent l="19050" t="0" r="9525" b="0"/>
+            <wp:docPr id="19" name="Imagen 14"/>
+            <wp:cNvGraphicFramePr>
+              <a:graphicFrameLocks xmlns:a="http://schemas.openxmlformats.org/drawingml/2006/main" noChangeAspect="1"/>
+            </wp:cNvGraphicFramePr>
+            <a:graphic xmlns:a="http://schemas.openxmlformats.org/drawingml/2006/main">
+              <a:graphicData uri="http://schemas.openxmlformats.org/drawingml/2006/picture">
+                <pic:pic xmlns:pic="http://schemas.openxmlformats.org/drawingml/2006/picture">
+                  <pic:nvPicPr>
+                    <pic:cNvPr id="0" name="Picture 14"/>
+                    <pic:cNvPicPr>
+                      <a:picLocks noChangeAspect="1" noChangeArrowheads="1"/>
+                    </pic:cNvPicPr>
+                  </pic:nvPicPr>
+                  <pic:blipFill>
+                    <a:blip r:embed="rId25"/>
+                    <a:srcRect/>
+                    <a:stretch>
+                      <a:fillRect/>
+                    </a:stretch>
+                  </pic:blipFill>
+                  <pic:spPr bwMode="auto">
+                    <a:xfrm>
+                      <a:off x="0" y="0"/>
+                      <a:ext cx="5400675" cy="3457575"/>
+                    </a:xfrm>
+                    <a:prstGeom prst="rect">
+                      <a:avLst/>
+                    </a:prstGeom>
+                    <a:noFill/>
+                    <a:ln w="9525">
+                      <a:noFill/>
+                      <a:miter lim="800000"/>
+                      <a:headEnd/>
+                      <a:tailEnd/>
+                    </a:ln>
+                  </pic:spPr>
+                </pic:pic>
+              </a:graphicData>
+            </a:graphic>
+          </wp:inline>
+        </w:drawing>
+      </w:r>
+    </w:p>
+    <w:p>
+      <w:pPr>
+        <w:rPr>
+          <w:color w:val="365F91" w:themeColor="accent1" w:themeShade="BF"/>
+        </w:rPr>
+      </w:pPr>
+      <w:r>
+        <w:rPr>
+          <w:noProof/>
+          <w:color w:val="365F91" w:themeColor="accent1" w:themeShade="BF"/>
+          <w:lang w:val="es-ES" w:eastAsia="es-ES"/>
+        </w:rPr>
+        <w:drawing>
+          <wp:inline distT="0" distB="0" distL="0" distR="0">
+            <wp:extent cx="5391150" cy="3448050"/>
+            <wp:effectExtent l="19050" t="0" r="0" b="0"/>
+            <wp:docPr id="20" name="Imagen 15"/>
+            <wp:cNvGraphicFramePr>
+              <a:graphicFrameLocks xmlns:a="http://schemas.openxmlformats.org/drawingml/2006/main" noChangeAspect="1"/>
+            </wp:cNvGraphicFramePr>
+            <a:graphic xmlns:a="http://schemas.openxmlformats.org/drawingml/2006/main">
+              <a:graphicData uri="http://schemas.openxmlformats.org/drawingml/2006/picture">
+                <pic:pic xmlns:pic="http://schemas.openxmlformats.org/drawingml/2006/picture">
+                  <pic:nvPicPr>
+                    <pic:cNvPr id="0" name="Picture 15"/>
+                    <pic:cNvPicPr>
+                      <a:picLocks noChangeAspect="1" noChangeArrowheads="1"/>
+                    </pic:cNvPicPr>
+                  </pic:nvPicPr>
+                  <pic:blipFill>
+                    <a:blip r:embed="rId26"/>
+                    <a:srcRect/>
+                    <a:stretch>
+                      <a:fillRect/>
+                    </a:stretch>
+                  </pic:blipFill>
+                  <pic:spPr bwMode="auto">
+                    <a:xfrm>
+                      <a:off x="0" y="0"/>
+                      <a:ext cx="5391150" cy="3448050"/>
+                    </a:xfrm>
+                    <a:prstGeom prst="rect">
+                      <a:avLst/>
+                    </a:prstGeom>
+                    <a:noFill/>
+                    <a:ln w="9525">
+                      <a:noFill/>
+                      <a:miter lim="800000"/>
+                      <a:headEnd/>
+                      <a:tailEnd/>
+                    </a:ln>
+                  </pic:spPr>
+                </pic:pic>
+              </a:graphicData>
+            </a:graphic>
+          </wp:inline>
+        </w:drawing>
+      </w:r>
+    </w:p>
+    <w:p>
+      <w:pPr>
+        <w:rPr>
+          <w:color w:val="365F91" w:themeColor="accent1" w:themeShade="BF"/>
+        </w:rPr>
+      </w:pPr>
+      <w:r>
+        <w:rPr>
+          <w:noProof/>
+          <w:color w:val="365F91" w:themeColor="accent1" w:themeShade="BF"/>
+          <w:lang w:val="es-ES" w:eastAsia="es-ES"/>
+        </w:rPr>
+        <w:lastRenderedPageBreak/>
+        <w:drawing>
+          <wp:inline distT="0" distB="0" distL="0" distR="0">
+            <wp:extent cx="5391150" cy="3476625"/>
+            <wp:effectExtent l="19050" t="0" r="0" b="0"/>
+            <wp:docPr id="21" name="Imagen 16"/>
+            <wp:cNvGraphicFramePr>
+              <a:graphicFrameLocks xmlns:a="http://schemas.openxmlformats.org/drawingml/2006/main" noChangeAspect="1"/>
+            </wp:cNvGraphicFramePr>
+            <a:graphic xmlns:a="http://schemas.openxmlformats.org/drawingml/2006/main">
+              <a:graphicData uri="http://schemas.openxmlformats.org/drawingml/2006/picture">
+                <pic:pic xmlns:pic="http://schemas.openxmlformats.org/drawingml/2006/picture">
+                  <pic:nvPicPr>
+                    <pic:cNvPr id="0" name="Picture 16"/>
+                    <pic:cNvPicPr>
+                      <a:picLocks noChangeAspect="1" noChangeArrowheads="1"/>
+                    </pic:cNvPicPr>
+                  </pic:nvPicPr>
+                  <pic:blipFill>
+                    <a:blip r:embed="rId27"/>
+                    <a:srcRect/>
+                    <a:stretch>
+                      <a:fillRect/>
+                    </a:stretch>
+                  </pic:blipFill>
+                  <pic:spPr bwMode="auto">
+                    <a:xfrm>
+                      <a:off x="0" y="0"/>
+                      <a:ext cx="5391150" cy="3476625"/>
+                    </a:xfrm>
+                    <a:prstGeom prst="rect">
+                      <a:avLst/>
+                    </a:prstGeom>
+                    <a:noFill/>
+                    <a:ln w="9525">
+                      <a:noFill/>
+                      <a:miter lim="800000"/>
+                      <a:headEnd/>
+                      <a:tailEnd/>
+                    </a:ln>
+                  </pic:spPr>
+                </pic:pic>
+              </a:graphicData>
+            </a:graphic>
+          </wp:inline>
+        </w:drawing>
+      </w:r>
+    </w:p>
+    <w:p>
+      <w:pPr>
+        <w:rPr>
+          <w:color w:val="365F91" w:themeColor="accent1" w:themeShade="BF"/>
+        </w:rPr>
+      </w:pPr>
+      <w:r>
+        <w:rPr>
+          <w:noProof/>
+          <w:color w:val="365F91" w:themeColor="accent1" w:themeShade="BF"/>
+          <w:lang w:val="es-ES" w:eastAsia="es-ES"/>
+        </w:rPr>
+        <w:drawing>
+          <wp:inline distT="0" distB="0" distL="0" distR="0">
+            <wp:extent cx="5391150" cy="3467100"/>
+            <wp:effectExtent l="19050" t="0" r="0" b="0"/>
+            <wp:docPr id="22" name="Imagen 17"/>
+            <wp:cNvGraphicFramePr>
+              <a:graphicFrameLocks xmlns:a="http://schemas.openxmlformats.org/drawingml/2006/main" noChangeAspect="1"/>
+            </wp:cNvGraphicFramePr>
+            <a:graphic xmlns:a="http://schemas.openxmlformats.org/drawingml/2006/main">
+              <a:graphicData uri="http://schemas.openxmlformats.org/drawingml/2006/picture">
+                <pic:pic xmlns:pic="http://schemas.openxmlformats.org/drawingml/2006/picture">
+                  <pic:nvPicPr>
+                    <pic:cNvPr id="0" name="Picture 17"/>
+                    <pic:cNvPicPr>
+                      <a:picLocks noChangeAspect="1" noChangeArrowheads="1"/>
+                    </pic:cNvPicPr>
+                  </pic:nvPicPr>
+                  <pic:blipFill>
+                    <a:blip r:embed="rId28"/>
+                    <a:srcRect/>
+                    <a:stretch>
+                      <a:fillRect/>
+                    </a:stretch>
+                  </pic:blipFill>
+                  <pic:spPr bwMode="auto">
+                    <a:xfrm>
+                      <a:off x="0" y="0"/>
+                      <a:ext cx="5391150" cy="3467100"/>
+                    </a:xfrm>
+                    <a:prstGeom prst="rect">
+                      <a:avLst/>
+                    </a:prstGeom>
+                    <a:noFill/>
+                    <a:ln w="9525">
+                      <a:noFill/>
+                      <a:miter lim="800000"/>
+                      <a:headEnd/>
+                      <a:tailEnd/>
+                    </a:ln>
+                  </pic:spPr>
+                </pic:pic>
+              </a:graphicData>
+            </a:graphic>
+          </wp:inline>
+        </w:drawing>
+      </w:r>
+    </w:p>
+    <w:p>
+      <w:pPr>
+        <w:rPr>
+          <w:color w:val="365F91" w:themeColor="accent1" w:themeShade="BF"/>
+        </w:rPr>
+      </w:pPr>
+      <w:r>
+        <w:rPr>
+          <w:noProof/>
+          <w:color w:val="365F91" w:themeColor="accent1" w:themeShade="BF"/>
+          <w:lang w:val="es-ES" w:eastAsia="es-ES"/>
+        </w:rPr>
+        <w:lastRenderedPageBreak/>
+        <w:drawing>
+          <wp:inline distT="0" distB="0" distL="0" distR="0">
+            <wp:extent cx="5391150" cy="3476625"/>
+            <wp:effectExtent l="19050" t="0" r="0" b="0"/>
+            <wp:docPr id="23" name="Imagen 18"/>
+            <wp:cNvGraphicFramePr>
+              <a:graphicFrameLocks xmlns:a="http://schemas.openxmlformats.org/drawingml/2006/main" noChangeAspect="1"/>
+            </wp:cNvGraphicFramePr>
+            <a:graphic xmlns:a="http://schemas.openxmlformats.org/drawingml/2006/main">
+              <a:graphicData uri="http://schemas.openxmlformats.org/drawingml/2006/picture">
+                <pic:pic xmlns:pic="http://schemas.openxmlformats.org/drawingml/2006/picture">
+                  <pic:nvPicPr>
+                    <pic:cNvPr id="0" name="Picture 18"/>
+                    <pic:cNvPicPr>
+                      <a:picLocks noChangeAspect="1" noChangeArrowheads="1"/>
+                    </pic:cNvPicPr>
+                  </pic:nvPicPr>
+                  <pic:blipFill>
+                    <a:blip r:embed="rId29"/>
+                    <a:srcRect/>
+                    <a:stretch>
+                      <a:fillRect/>
+                    </a:stretch>
+                  </pic:blipFill>
+                  <pic:spPr bwMode="auto">
+                    <a:xfrm>
+                      <a:off x="0" y="0"/>
+                      <a:ext cx="5391150" cy="3476625"/>
+                    </a:xfrm>
+                    <a:prstGeom prst="rect">
+                      <a:avLst/>
+                    </a:prstGeom>
+                    <a:noFill/>
+                    <a:ln w="9525">
+                      <a:noFill/>
+                      <a:miter lim="800000"/>
+                      <a:headEnd/>
+                      <a:tailEnd/>
+                    </a:ln>
+                  </pic:spPr>
+                </pic:pic>
+              </a:graphicData>
+            </a:graphic>
+          </wp:inline>
+        </w:drawing>
+      </w:r>
+    </w:p>
+    <w:p>
+      <w:pPr>
+        <w:rPr>
+          <w:color w:val="365F91" w:themeColor="accent1" w:themeShade="BF"/>
+        </w:rPr>
+      </w:pPr>
+      <w:r>
+        <w:rPr>
+          <w:noProof/>
+          <w:color w:val="365F91" w:themeColor="accent1" w:themeShade="BF"/>
+          <w:lang w:val="es-ES" w:eastAsia="es-ES"/>
+        </w:rPr>
+        <w:drawing>
+          <wp:inline distT="0" distB="0" distL="0" distR="0">
+            <wp:extent cx="5391150" cy="4953000"/>
+            <wp:effectExtent l="19050" t="0" r="0" b="0"/>
+            <wp:docPr id="24" name="Imagen 19"/>
+            <wp:cNvGraphicFramePr>
+              <a:graphicFrameLocks xmlns:a="http://schemas.openxmlformats.org/drawingml/2006/main" noChangeAspect="1"/>
+            </wp:cNvGraphicFramePr>
+            <a:graphic xmlns:a="http://schemas.openxmlformats.org/drawingml/2006/main">
+              <a:graphicData uri="http://schemas.openxmlformats.org/drawingml/2006/picture">
+                <pic:pic xmlns:pic="http://schemas.openxmlformats.org/drawingml/2006/picture">
+                  <pic:nvPicPr>
+                    <pic:cNvPr id="0" name="Picture 19"/>
+                    <pic:cNvPicPr>
+                      <a:picLocks noChangeAspect="1" noChangeArrowheads="1"/>
+                    </pic:cNvPicPr>
+                  </pic:nvPicPr>
+                  <pic:blipFill>
+                    <a:blip r:embed="rId30"/>
+                    <a:srcRect/>
+                    <a:stretch>
+                      <a:fillRect/>
+                    </a:stretch>
+                  </pic:blipFill>
+                  <pic:spPr bwMode="auto">
+                    <a:xfrm>
+                      <a:off x="0" y="0"/>
+                      <a:ext cx="5391150" cy="4953000"/>
+                    </a:xfrm>
+                    <a:prstGeom prst="rect">
+                      <a:avLst/>
+                    </a:prstGeom>
+                    <a:noFill/>
+                    <a:ln w="9525">
+                      <a:noFill/>
+                      <a:miter lim="800000"/>
+                      <a:headEnd/>
+                      <a:tailEnd/>
+                    </a:ln>
+                  </pic:spPr>
+                </pic:pic>
+              </a:graphicData>
+            </a:graphic>
+          </wp:inline>
+        </w:drawing>
+      </w:r>
+    </w:p>
+    <w:p>
+      <w:pPr>
+        <w:rPr>
+          <w:color w:val="365F91" w:themeColor="accent1" w:themeShade="BF"/>
+        </w:rPr>
+      </w:pPr>
+      <w:r>
+        <w:rPr>
+          <w:noProof/>
+          <w:color w:val="365F91" w:themeColor="accent1" w:themeShade="BF"/>
+          <w:lang w:val="es-ES" w:eastAsia="es-ES"/>
+        </w:rPr>
+        <w:lastRenderedPageBreak/>
+        <w:drawing>
+          <wp:inline distT="0" distB="0" distL="0" distR="0">
+            <wp:extent cx="5391150" cy="3448050"/>
+            <wp:effectExtent l="19050" t="0" r="0" b="0"/>
+            <wp:docPr id="25" name="Imagen 20"/>
+            <wp:cNvGraphicFramePr>
+              <a:graphicFrameLocks xmlns:a="http://schemas.openxmlformats.org/drawingml/2006/main" noChangeAspect="1"/>
+            </wp:cNvGraphicFramePr>
+            <a:graphic xmlns:a="http://schemas.openxmlformats.org/drawingml/2006/main">
+              <a:graphicData uri="http://schemas.openxmlformats.org/drawingml/2006/picture">
+                <pic:pic xmlns:pic="http://schemas.openxmlformats.org/drawingml/2006/picture">
+                  <pic:nvPicPr>
+                    <pic:cNvPr id="0" name="Picture 20"/>
+                    <pic:cNvPicPr>
+                      <a:picLocks noChangeAspect="1" noChangeArrowheads="1"/>
+                    </pic:cNvPicPr>
+                  </pic:nvPicPr>
+                  <pic:blipFill>
+                    <a:blip r:embed="rId31"/>
+                    <a:srcRect/>
+                    <a:stretch>
+                      <a:fillRect/>
+                    </a:stretch>
+                  </pic:blipFill>
+                  <pic:spPr bwMode="auto">
+                    <a:xfrm>
+                      <a:off x="0" y="0"/>
+                      <a:ext cx="5391150" cy="3448050"/>
+                    </a:xfrm>
+                    <a:prstGeom prst="rect">
+                      <a:avLst/>
+                    </a:prstGeom>
+                    <a:noFill/>
+                    <a:ln w="9525">
+                      <a:noFill/>
+                      <a:miter lim="800000"/>
+                      <a:headEnd/>
+                      <a:tailEnd/>
+                    </a:ln>
+                  </pic:spPr>
+                </pic:pic>
+              </a:graphicData>
+            </a:graphic>
+          </wp:inline>
+        </w:drawing>
+      </w:r>
+    </w:p>
+    <w:p>
+      <w:pPr>
+        <w:rPr>
+          <w:color w:val="365F91" w:themeColor="accent1" w:themeShade="BF"/>
+        </w:rPr>
+      </w:pPr>
+      <w:r>
+        <w:rPr>
+          <w:noProof/>
+          <w:color w:val="365F91" w:themeColor="accent1" w:themeShade="BF"/>
+          <w:lang w:val="es-ES" w:eastAsia="es-ES"/>
+        </w:rPr>
+        <w:drawing>
+          <wp:inline distT="0" distB="0" distL="0" distR="0">
+            <wp:extent cx="5391150" cy="3457575"/>
+            <wp:effectExtent l="19050" t="0" r="0" b="0"/>
+            <wp:docPr id="27" name="Imagen 22"/>
+            <wp:cNvGraphicFramePr>
+              <a:graphicFrameLocks xmlns:a="http://schemas.openxmlformats.org/drawingml/2006/main" noChangeAspect="1"/>
+            </wp:cNvGraphicFramePr>
+            <a:graphic xmlns:a="http://schemas.openxmlformats.org/drawingml/2006/main">
+              <a:graphicData uri="http://schemas.openxmlformats.org/drawingml/2006/picture">
+                <pic:pic xmlns:pic="http://schemas.openxmlformats.org/drawingml/2006/picture">
+                  <pic:nvPicPr>
+                    <pic:cNvPr id="0" name="Picture 22"/>
+                    <pic:cNvPicPr>
+                      <a:picLocks noChangeAspect="1" noChangeArrowheads="1"/>
+                    </pic:cNvPicPr>
+                  </pic:nvPicPr>
+                  <pic:blipFill>
+                    <a:blip r:embed="rId32"/>
+                    <a:srcRect/>
+                    <a:stretch>
+                      <a:fillRect/>
+                    </a:stretch>
+                  </pic:blipFill>
+                  <pic:spPr bwMode="auto">
+                    <a:xfrm>
+                      <a:off x="0" y="0"/>
+                      <a:ext cx="5391150" cy="3457575"/>
+                    </a:xfrm>
+                    <a:prstGeom prst="rect">
+                      <a:avLst/>
+                    </a:prstGeom>
+                    <a:noFill/>
+                    <a:ln w="9525">
+                      <a:noFill/>
+                      <a:miter lim="800000"/>
+                      <a:headEnd/>
+                      <a:tailEnd/>
+                    </a:ln>
+                  </pic:spPr>
+                </pic:pic>
+              </a:graphicData>
+            </a:graphic>
+          </wp:inline>
+        </w:drawing>
+      </w:r>
+    </w:p>
+    <w:p>
+      <w:pPr>
+        <w:rPr>
+          <w:color w:val="365F91" w:themeColor="accent1" w:themeShade="BF"/>
+        </w:rPr>
+      </w:pPr>
+      <w:r>
+        <w:rPr>
+          <w:noProof/>
+          <w:color w:val="365F91" w:themeColor="accent1" w:themeShade="BF"/>
+          <w:lang w:val="es-ES" w:eastAsia="es-ES"/>
+        </w:rPr>
+        <w:lastRenderedPageBreak/>
+        <w:drawing>
+          <wp:inline distT="0" distB="0" distL="0" distR="0">
+            <wp:extent cx="5391150" cy="4629150"/>
+            <wp:effectExtent l="19050" t="0" r="0" b="0"/>
+            <wp:docPr id="26" name="Imagen 21"/>
+            <wp:cNvGraphicFramePr>
+              <a:graphicFrameLocks xmlns:a="http://schemas.openxmlformats.org/drawingml/2006/main" noChangeAspect="1"/>
+            </wp:cNvGraphicFramePr>
+            <a:graphic xmlns:a="http://schemas.openxmlformats.org/drawingml/2006/main">
+              <a:graphicData uri="http://schemas.openxmlformats.org/drawingml/2006/picture">
+                <pic:pic xmlns:pic="http://schemas.openxmlformats.org/drawingml/2006/picture">
+                  <pic:nvPicPr>
+                    <pic:cNvPr id="0" name="Picture 21"/>
+                    <pic:cNvPicPr>
+                      <a:picLocks noChangeAspect="1" noChangeArrowheads="1"/>
+                    </pic:cNvPicPr>
+                  </pic:nvPicPr>
+                  <pic:blipFill>
+                    <a:blip r:embed="rId33"/>
+                    <a:srcRect/>
+                    <a:stretch>
+                      <a:fillRect/>
+                    </a:stretch>
+                  </pic:blipFill>
+                  <pic:spPr bwMode="auto">
+                    <a:xfrm>
+                      <a:off x="0" y="0"/>
+                      <a:ext cx="5391150" cy="4629150"/>
+                    </a:xfrm>
+                    <a:prstGeom prst="rect">
+                      <a:avLst/>
+                    </a:prstGeom>
+                    <a:noFill/>
+                    <a:ln w="9525">
+                      <a:noFill/>
+                      <a:miter lim="800000"/>
+                      <a:headEnd/>
+                      <a:tailEnd/>
+                    </a:ln>
+                  </pic:spPr>
+                </pic:pic>
+              </a:graphicData>
+            </a:graphic>
+          </wp:inline>
+        </w:drawing>
+      </w:r>
+    </w:p>
+    <w:p>
+      <w:pPr>
+        <w:rPr>
+          <w:color w:val="365F91" w:themeColor="accent1" w:themeShade="BF"/>
+        </w:rPr>
+      </w:pPr>
+      <w:r>
+        <w:rPr>
+          <w:noProof/>
+          <w:color w:val="365F91" w:themeColor="accent1" w:themeShade="BF"/>
+          <w:lang w:val="es-ES" w:eastAsia="es-ES"/>
+        </w:rPr>
+        <w:drawing>
+          <wp:inline distT="0" distB="0" distL="0" distR="0">
+            <wp:extent cx="5391150" cy="3467100"/>
+            <wp:effectExtent l="19050" t="0" r="0" b="0"/>
+            <wp:docPr id="28" name="Imagen 23"/>
+            <wp:cNvGraphicFramePr>
+              <a:graphicFrameLocks xmlns:a="http://schemas.openxmlformats.org/drawingml/2006/main" noChangeAspect="1"/>
+            </wp:cNvGraphicFramePr>
+            <a:graphic xmlns:a="http://schemas.openxmlformats.org/drawingml/2006/main">
+              <a:graphicData uri="http://schemas.openxmlformats.org/drawingml/2006/picture">
+                <pic:pic xmlns:pic="http://schemas.openxmlformats.org/drawingml/2006/picture">
+                  <pic:nvPicPr>
+                    <pic:cNvPr id="0" name="Picture 23"/>
+                    <pic:cNvPicPr>
+                      <a:picLocks noChangeAspect="1" noChangeArrowheads="1"/>
+                    </pic:cNvPicPr>
+                  </pic:nvPicPr>
+                  <pic:blipFill>
+                    <a:blip r:embed="rId34"/>
+                    <a:srcRect/>
+                    <a:stretch>
+                      <a:fillRect/>
+                    </a:stretch>
+                  </pic:blipFill>
+                  <pic:spPr bwMode="auto">
+                    <a:xfrm>
+                      <a:off x="0" y="0"/>
+                      <a:ext cx="5391150" cy="3467100"/>
+                    </a:xfrm>
+                    <a:prstGeom prst="rect">
+                      <a:avLst/>
+                    </a:prstGeom>
+                    <a:noFill/>
+                    <a:ln w="9525">
+                      <a:noFill/>
+                      <a:miter lim="800000"/>
+                      <a:headEnd/>
+                      <a:tailEnd/>
+                    </a:ln>
+                  </pic:spPr>
+                </pic:pic>
+              </a:graphicData>
+            </a:graphic>
+          </wp:inline>
+        </w:drawing>
+      </w:r>
+    </w:p>
     <w:sectPr>
-      <w:footerReference w:type="default" r:id="rId12"/>
+      <w:footerReference w:type="default" r:id="rId35"/>
       <w:pgSz w:w="11906" w:h="16838"/>
       <w:pgMar w:top="1417" w:right="1701" w:bottom="1417" w:left="1701" w:header="708" w:footer="708" w:gutter="0"/>
       <w:cols w:space="708"/>
@@ -1571,7 +2877,7 @@
             <w:rPr>
               <w:noProof/>
             </w:rPr>
-            <w:t>7</w:t>
+            <w:t>1</w:t>
           </w:r>
         </w:fldSimple>
       </w:p>

</xml_diff>